<commit_message>
Added the WatchThread class for the WATCH command. Allows user to automate buying and selling. Includes documentation for sprint 5.
</commit_message>
<xml_diff>
--- a/Diagrams/Sprint 3/Pair Programming Log - Sprint 3.docx
+++ b/Diagrams/Sprint 3/Pair Programming Log - Sprint 3.docx
@@ -1,6 +1,6 @@
 
 <file path=word/document.xml><?xml version="1.0" encoding="utf-8"?>
-<w:document xmlns:wpc="http://schemas.microsoft.com/office/word/2010/wordprocessingCanvas" xmlns:mc="http://schemas.openxmlformats.org/markup-compatibility/2006" xmlns:o="urn:schemas-microsoft-com:office:office" xmlns:r="http://schemas.openxmlformats.org/officeDocument/2006/relationships" xmlns:m="http://schemas.openxmlformats.org/officeDocument/2006/math" xmlns:v="urn:schemas-microsoft-com:vml" xmlns:wp14="http://schemas.microsoft.com/office/word/2010/wordprocessingDrawing" xmlns:wp="http://schemas.openxmlformats.org/drawingml/2006/wordprocessingDrawing" xmlns:w10="urn:schemas-microsoft-com:office:word" xmlns:w="http://schemas.openxmlformats.org/wordprocessingml/2006/main" xmlns:w14="http://schemas.microsoft.com/office/word/2010/wordml" xmlns:w15="http://schemas.microsoft.com/office/word/2012/wordml" xmlns:wpg="http://schemas.microsoft.com/office/word/2010/wordprocessingGroup" xmlns:wpi="http://schemas.microsoft.com/office/word/2010/wordprocessingInk" xmlns:wne="http://schemas.microsoft.com/office/word/2006/wordml" xmlns:wps="http://schemas.microsoft.com/office/word/2010/wordprocessingShape" mc:Ignorable="w14 w15 wp14">
+<w:document xmlns:wpc="http://schemas.microsoft.com/office/word/2010/wordprocessingCanvas" xmlns:cx="http://schemas.microsoft.com/office/drawing/2014/chartex" xmlns:cx1="http://schemas.microsoft.com/office/drawing/2015/9/8/chartex" xmlns:cx2="http://schemas.microsoft.com/office/drawing/2015/10/21/chartex" xmlns:cx3="http://schemas.microsoft.com/office/drawing/2016/5/9/chartex" xmlns:cx4="http://schemas.microsoft.com/office/drawing/2016/5/10/chartex" xmlns:cx5="http://schemas.microsoft.com/office/drawing/2016/5/11/chartex" xmlns:cx6="http://schemas.microsoft.com/office/drawing/2016/5/12/chartex" xmlns:cx7="http://schemas.microsoft.com/office/drawing/2016/5/13/chartex" xmlns:cx8="http://schemas.microsoft.com/office/drawing/2016/5/14/chartex" xmlns:mc="http://schemas.openxmlformats.org/markup-compatibility/2006" xmlns:aink="http://schemas.microsoft.com/office/drawing/2016/ink" xmlns:am3d="http://schemas.microsoft.com/office/drawing/2017/model3d" xmlns:o="urn:schemas-microsoft-com:office:office" xmlns:r="http://schemas.openxmlformats.org/officeDocument/2006/relationships" xmlns:m="http://schemas.openxmlformats.org/officeDocument/2006/math" xmlns:v="urn:schemas-microsoft-com:vml" xmlns:wp14="http://schemas.microsoft.com/office/word/2010/wordprocessingDrawing" xmlns:wp="http://schemas.openxmlformats.org/drawingml/2006/wordprocessingDrawing" xmlns:w10="urn:schemas-microsoft-com:office:word" xmlns:w="http://schemas.openxmlformats.org/wordprocessingml/2006/main" xmlns:w14="http://schemas.microsoft.com/office/word/2010/wordml" xmlns:w15="http://schemas.microsoft.com/office/word/2012/wordml" xmlns:w16se="http://schemas.microsoft.com/office/word/2015/wordml/symex" xmlns:wpg="http://schemas.microsoft.com/office/word/2010/wordprocessingGroup" xmlns:wpi="http://schemas.microsoft.com/office/word/2010/wordprocessingInk" xmlns:wne="http://schemas.microsoft.com/office/word/2006/wordml" xmlns:wps="http://schemas.microsoft.com/office/word/2010/wordprocessingShape" mc:Ignorable="w14 w15 w16se wp14">
   <w:body>
     <w:tbl>
       <w:tblPr>
@@ -188,12 +188,10 @@
       <w:tr>
         <w:tc>
           <w:tcPr>
+            <w:cnfStyle w:val="001000000000" w:firstRow="0" w:lastRow="0" w:firstColumn="1" w:lastColumn="0" w:oddVBand="0" w:evenVBand="0" w:oddHBand="0" w:evenHBand="0" w:firstRowFirstColumn="0" w:firstRowLastColumn="0" w:lastRowFirstColumn="0" w:lastRowLastColumn="0"/>
             <w:tcW w:w="2689" w:type="dxa"/>
           </w:tcPr>
           <w:p>
-            <w:pPr>
-              <w:cnfStyle w:val="001000000000" w:firstRow="0" w:lastRow="0" w:firstColumn="1" w:lastColumn="0" w:oddVBand="0" w:evenVBand="0" w:oddHBand="0" w:evenHBand="0" w:firstRowFirstColumn="0" w:firstRowLastColumn="0" w:lastRowFirstColumn="0" w:lastRowLastColumn="0"/>
-            </w:pPr>
             <w:r>
               <w:t>Errors Spotted</w:t>
             </w:r>
@@ -204,6 +202,9 @@
             <w:tcW w:w="6327" w:type="dxa"/>
           </w:tcPr>
           <w:p>
+            <w:pPr>
+              <w:cnfStyle w:val="000000000000" w:firstRow="0" w:lastRow="0" w:firstColumn="0" w:lastColumn="0" w:oddVBand="0" w:evenVBand="0" w:oddHBand="0" w:evenHBand="0" w:firstRowFirstColumn="0" w:firstRowLastColumn="0" w:lastRowFirstColumn="0" w:lastRowLastColumn="0"/>
+            </w:pPr>
             <w:r>
               <w:rPr>
                 <w:b/>
@@ -215,6 +216,9 @@
             </w:r>
           </w:p>
           <w:p>
+            <w:pPr>
+              <w:cnfStyle w:val="000000000000" w:firstRow="0" w:lastRow="0" w:firstColumn="0" w:lastColumn="0" w:oddVBand="0" w:evenVBand="0" w:oddHBand="0" w:evenHBand="0" w:firstRowFirstColumn="0" w:firstRowLastColumn="0" w:lastRowFirstColumn="0" w:lastRowLastColumn="0"/>
+            </w:pPr>
             <w:r>
               <w:rPr>
                 <w:b/>
@@ -228,13 +232,19 @@
               <w:t>Need to use</w:t>
             </w:r>
             <w:r>
-              <w:t xml:space="preserve"> .equals when checking user input for ‘List Shares’</w:t>
-            </w:r>
-            <w:r>
-              <w:t>.</w:t>
+              <w:t xml:space="preserve"> .equals</w:t>
+            </w:r>
+            <w:r>
+              <w:t>()</w:t>
             </w:r>
             <w:bookmarkStart w:id="0" w:name="_GoBack"/>
             <w:bookmarkEnd w:id="0"/>
+            <w:r>
+              <w:t xml:space="preserve"> when checking user input for ‘List Shares’</w:t>
+            </w:r>
+            <w:r>
+              <w:t>.</w:t>
+            </w:r>
           </w:p>
         </w:tc>
       </w:tr>
@@ -251,8 +261,8 @@
 </file>
 
 <file path=word/numbering.xml><?xml version="1.0" encoding="utf-8"?>
-<w:numbering xmlns:wpc="http://schemas.microsoft.com/office/word/2010/wordprocessingCanvas" xmlns:mc="http://schemas.openxmlformats.org/markup-compatibility/2006" xmlns:o="urn:schemas-microsoft-com:office:office" xmlns:r="http://schemas.openxmlformats.org/officeDocument/2006/relationships" xmlns:m="http://schemas.openxmlformats.org/officeDocument/2006/math" xmlns:v="urn:schemas-microsoft-com:vml" xmlns:wp14="http://schemas.microsoft.com/office/word/2010/wordprocessingDrawing" xmlns:wp="http://schemas.openxmlformats.org/drawingml/2006/wordprocessingDrawing" xmlns:w10="urn:schemas-microsoft-com:office:word" xmlns:w="http://schemas.openxmlformats.org/wordprocessingml/2006/main" xmlns:w14="http://schemas.microsoft.com/office/word/2010/wordml" xmlns:w15="http://schemas.microsoft.com/office/word/2012/wordml" xmlns:wpg="http://schemas.microsoft.com/office/word/2010/wordprocessingGroup" xmlns:wpi="http://schemas.microsoft.com/office/word/2010/wordprocessingInk" xmlns:wne="http://schemas.microsoft.com/office/word/2006/wordml" xmlns:wps="http://schemas.microsoft.com/office/word/2010/wordprocessingShape" mc:Ignorable="w14 w15 wp14">
-  <w:abstractNum w:abstractNumId="0">
+<w:numbering xmlns:wpc="http://schemas.microsoft.com/office/word/2010/wordprocessingCanvas" xmlns:cx="http://schemas.microsoft.com/office/drawing/2014/chartex" xmlns:cx1="http://schemas.microsoft.com/office/drawing/2015/9/8/chartex" xmlns:cx2="http://schemas.microsoft.com/office/drawing/2015/10/21/chartex" xmlns:cx3="http://schemas.microsoft.com/office/drawing/2016/5/9/chartex" xmlns:cx4="http://schemas.microsoft.com/office/drawing/2016/5/10/chartex" xmlns:cx5="http://schemas.microsoft.com/office/drawing/2016/5/11/chartex" xmlns:cx6="http://schemas.microsoft.com/office/drawing/2016/5/12/chartex" xmlns:cx7="http://schemas.microsoft.com/office/drawing/2016/5/13/chartex" xmlns:cx8="http://schemas.microsoft.com/office/drawing/2016/5/14/chartex" xmlns:mc="http://schemas.openxmlformats.org/markup-compatibility/2006" xmlns:aink="http://schemas.microsoft.com/office/drawing/2016/ink" xmlns:am3d="http://schemas.microsoft.com/office/drawing/2017/model3d" xmlns:o="urn:schemas-microsoft-com:office:office" xmlns:r="http://schemas.openxmlformats.org/officeDocument/2006/relationships" xmlns:m="http://schemas.openxmlformats.org/officeDocument/2006/math" xmlns:v="urn:schemas-microsoft-com:vml" xmlns:wp14="http://schemas.microsoft.com/office/word/2010/wordprocessingDrawing" xmlns:wp="http://schemas.openxmlformats.org/drawingml/2006/wordprocessingDrawing" xmlns:w10="urn:schemas-microsoft-com:office:word" xmlns:w="http://schemas.openxmlformats.org/wordprocessingml/2006/main" xmlns:w14="http://schemas.microsoft.com/office/word/2010/wordml" xmlns:w15="http://schemas.microsoft.com/office/word/2012/wordml" xmlns:w16se="http://schemas.microsoft.com/office/word/2015/wordml/symex" xmlns:wpg="http://schemas.microsoft.com/office/word/2010/wordprocessingGroup" xmlns:wpi="http://schemas.microsoft.com/office/word/2010/wordprocessingInk" xmlns:wne="http://schemas.microsoft.com/office/word/2006/wordml" xmlns:wps="http://schemas.microsoft.com/office/word/2010/wordprocessingShape" mc:Ignorable="w14 w15 w16se wp14">
+  <w:abstractNum w:abstractNumId="0" w15:restartNumberingAfterBreak="0">
     <w:nsid w:val="6EC42993"/>
     <w:multiLevelType w:val="hybridMultilevel"/>
     <w:tmpl w:val="5ECE82AE"/>
@@ -372,7 +382,7 @@
 </file>
 
 <file path=word/styles.xml><?xml version="1.0" encoding="utf-8"?>
-<w:styles xmlns:mc="http://schemas.openxmlformats.org/markup-compatibility/2006" xmlns:r="http://schemas.openxmlformats.org/officeDocument/2006/relationships" xmlns:w="http://schemas.openxmlformats.org/wordprocessingml/2006/main" xmlns:w14="http://schemas.microsoft.com/office/word/2010/wordml" xmlns:w15="http://schemas.microsoft.com/office/word/2012/wordml" mc:Ignorable="w14 w15">
+<w:styles xmlns:mc="http://schemas.openxmlformats.org/markup-compatibility/2006" xmlns:r="http://schemas.openxmlformats.org/officeDocument/2006/relationships" xmlns:w="http://schemas.openxmlformats.org/wordprocessingml/2006/main" xmlns:w14="http://schemas.microsoft.com/office/word/2010/wordml" xmlns:w15="http://schemas.microsoft.com/office/word/2012/wordml" xmlns:w16se="http://schemas.microsoft.com/office/word/2015/wordml/symex" mc:Ignorable="w14 w15 w16se">
   <w:docDefaults>
     <w:rPrDefault>
       <w:rPr>
@@ -388,7 +398,7 @@
       </w:pPr>
     </w:pPrDefault>
   </w:docDefaults>
-  <w:latentStyles w:defLockedState="0" w:defUIPriority="99" w:defSemiHidden="0" w:defUnhideWhenUsed="0" w:defQFormat="0" w:count="371">
+  <w:latentStyles w:defLockedState="0" w:defUIPriority="99" w:defSemiHidden="0" w:defUnhideWhenUsed="0" w:defQFormat="0" w:count="375">
     <w:lsdException w:name="Normal" w:uiPriority="0" w:qFormat="1"/>
     <w:lsdException w:name="heading 1" w:uiPriority="9" w:qFormat="1"/>
     <w:lsdException w:name="heading 2" w:semiHidden="1" w:uiPriority="9" w:unhideWhenUsed="1" w:qFormat="1"/>
@@ -494,7 +504,6 @@
     <w:lsdException w:name="HTML Sample" w:semiHidden="1" w:unhideWhenUsed="1"/>
     <w:lsdException w:name="HTML Typewriter" w:semiHidden="1" w:unhideWhenUsed="1"/>
     <w:lsdException w:name="HTML Variable" w:semiHidden="1" w:unhideWhenUsed="1"/>
-    <w:lsdException w:name="Normal Table" w:semiHidden="1" w:unhideWhenUsed="1"/>
     <w:lsdException w:name="annotation subject" w:semiHidden="1" w:unhideWhenUsed="1"/>
     <w:lsdException w:name="No List" w:semiHidden="1" w:unhideWhenUsed="1"/>
     <w:lsdException w:name="Outline List 1" w:semiHidden="1" w:unhideWhenUsed="1"/>
@@ -538,10 +547,8 @@
     <w:lsdException w:name="Table Elegant" w:semiHidden="1" w:unhideWhenUsed="1"/>
     <w:lsdException w:name="Table Professional" w:semiHidden="1" w:unhideWhenUsed="1"/>
     <w:lsdException w:name="Table Subtle 1" w:semiHidden="1" w:unhideWhenUsed="1"/>
-    <w:lsdException w:name="Table Subtle 2" w:semiHidden="1" w:unhideWhenUsed="1"/>
     <w:lsdException w:name="Table Web 1" w:semiHidden="1" w:unhideWhenUsed="1"/>
     <w:lsdException w:name="Table Web 2" w:semiHidden="1" w:unhideWhenUsed="1"/>
-    <w:lsdException w:name="Table Web 3" w:semiHidden="1" w:unhideWhenUsed="1"/>
     <w:lsdException w:name="Balloon Text" w:semiHidden="1" w:unhideWhenUsed="1"/>
     <w:lsdException w:name="Table Grid" w:uiPriority="39"/>
     <w:lsdException w:name="Table Theme" w:semiHidden="1" w:unhideWhenUsed="1"/>
@@ -760,6 +767,10 @@
     <w:lsdException w:name="List Table 5 Dark Accent 6" w:uiPriority="50"/>
     <w:lsdException w:name="List Table 6 Colorful Accent 6" w:uiPriority="51"/>
     <w:lsdException w:name="List Table 7 Colorful Accent 6" w:uiPriority="52"/>
+    <w:lsdException w:name="Mention" w:semiHidden="1" w:unhideWhenUsed="1"/>
+    <w:lsdException w:name="Smart Hyperlink" w:semiHidden="1" w:unhideWhenUsed="1"/>
+    <w:lsdException w:name="Hashtag" w:semiHidden="1" w:unhideWhenUsed="1"/>
+    <w:lsdException w:name="Unresolved Mention" w:semiHidden="1" w:unhideWhenUsed="1"/>
   </w:latentStyles>
   <w:style w:type="paragraph" w:default="1" w:styleId="Normal">
     <w:name w:val="Normal"/>
@@ -801,7 +812,6 @@
       <w:spacing w:after="0" w:line="240" w:lineRule="auto"/>
     </w:pPr>
     <w:tblPr>
-      <w:tblInd w:w="0" w:type="dxa"/>
       <w:tblBorders>
         <w:top w:val="single" w:sz="4" w:space="0" w:color="auto"/>
         <w:left w:val="single" w:sz="4" w:space="0" w:color="auto"/>
@@ -810,12 +820,6 @@
         <w:insideH w:val="single" w:sz="4" w:space="0" w:color="auto"/>
         <w:insideV w:val="single" w:sz="4" w:space="0" w:color="auto"/>
       </w:tblBorders>
-      <w:tblCellMar>
-        <w:top w:w="0" w:type="dxa"/>
-        <w:left w:w="108" w:type="dxa"/>
-        <w:bottom w:w="0" w:type="dxa"/>
-        <w:right w:w="108" w:type="dxa"/>
-      </w:tblCellMar>
     </w:tblPr>
   </w:style>
   <w:style w:type="table" w:styleId="TableGridLight">
@@ -827,7 +831,6 @@
       <w:spacing w:after="0" w:line="240" w:lineRule="auto"/>
     </w:pPr>
     <w:tblPr>
-      <w:tblInd w:w="0" w:type="dxa"/>
       <w:tblBorders>
         <w:top w:val="single" w:sz="4" w:space="0" w:color="BFBFBF" w:themeColor="background1" w:themeShade="BF"/>
         <w:left w:val="single" w:sz="4" w:space="0" w:color="BFBFBF" w:themeColor="background1" w:themeShade="BF"/>
@@ -836,12 +839,6 @@
         <w:insideH w:val="single" w:sz="4" w:space="0" w:color="BFBFBF" w:themeColor="background1" w:themeShade="BF"/>
         <w:insideV w:val="single" w:sz="4" w:space="0" w:color="BFBFBF" w:themeColor="background1" w:themeShade="BF"/>
       </w:tblBorders>
-      <w:tblCellMar>
-        <w:top w:w="0" w:type="dxa"/>
-        <w:left w:w="108" w:type="dxa"/>
-        <w:bottom w:w="0" w:type="dxa"/>
-        <w:right w:w="108" w:type="dxa"/>
-      </w:tblCellMar>
     </w:tblPr>
   </w:style>
   <w:style w:type="table" w:styleId="PlainTable1">
@@ -855,7 +852,6 @@
     <w:tblPr>
       <w:tblStyleRowBandSize w:val="1"/>
       <w:tblStyleColBandSize w:val="1"/>
-      <w:tblInd w:w="0" w:type="dxa"/>
       <w:tblBorders>
         <w:top w:val="single" w:sz="4" w:space="0" w:color="BFBFBF" w:themeColor="background1" w:themeShade="BF"/>
         <w:left w:val="single" w:sz="4" w:space="0" w:color="BFBFBF" w:themeColor="background1" w:themeShade="BF"/>
@@ -864,12 +860,6 @@
         <w:insideH w:val="single" w:sz="4" w:space="0" w:color="BFBFBF" w:themeColor="background1" w:themeShade="BF"/>
         <w:insideV w:val="single" w:sz="4" w:space="0" w:color="BFBFBF" w:themeColor="background1" w:themeShade="BF"/>
       </w:tblBorders>
-      <w:tblCellMar>
-        <w:top w:w="0" w:type="dxa"/>
-        <w:left w:w="108" w:type="dxa"/>
-        <w:bottom w:w="0" w:type="dxa"/>
-        <w:right w:w="108" w:type="dxa"/>
-      </w:tblCellMar>
     </w:tblPr>
     <w:tblStylePr w:type="firstRow">
       <w:rPr>
@@ -925,7 +915,6 @@
     <w:tblPr>
       <w:tblStyleRowBandSize w:val="1"/>
       <w:tblStyleColBandSize w:val="1"/>
-      <w:tblInd w:w="0" w:type="dxa"/>
       <w:tblBorders>
         <w:top w:val="single" w:sz="4" w:space="0" w:color="999999" w:themeColor="text1" w:themeTint="66"/>
         <w:left w:val="single" w:sz="4" w:space="0" w:color="999999" w:themeColor="text1" w:themeTint="66"/>
@@ -934,12 +923,6 @@
         <w:insideH w:val="single" w:sz="4" w:space="0" w:color="999999" w:themeColor="text1" w:themeTint="66"/>
         <w:insideV w:val="single" w:sz="4" w:space="0" w:color="999999" w:themeColor="text1" w:themeTint="66"/>
       </w:tblBorders>
-      <w:tblCellMar>
-        <w:top w:w="0" w:type="dxa"/>
-        <w:left w:w="108" w:type="dxa"/>
-        <w:bottom w:w="0" w:type="dxa"/>
-        <w:right w:w="108" w:type="dxa"/>
-      </w:tblCellMar>
     </w:tblPr>
     <w:tblStylePr w:type="firstRow">
       <w:rPr>

</xml_diff>